<commit_message>
Minor tweaks to make submission work
</commit_message>
<xml_diff>
--- a/paper/Supplemental Table S3.docx
+++ b/paper/Supplemental Table S3.docx
@@ -85,7 +85,7 @@
     <w:tbl>
       <w:tblPr>
         <w:tblStyle w:val="GridTable1Light-Accent1"/>
-        <w:tblW w:w="9535" w:type="dxa"/>
+        <w:tblW w:w="9355" w:type="dxa"/>
         <w:tblLook w:val="04A0" w:firstRow="1" w:lastRow="0" w:firstColumn="1" w:lastColumn="0" w:noHBand="0" w:noVBand="1"/>
       </w:tblPr>
       <w:tblGrid>
@@ -101,7 +101,7 @@
         <w:gridCol w:w="687"/>
         <w:gridCol w:w="687"/>
         <w:gridCol w:w="688"/>
-        <w:gridCol w:w="810"/>
+        <w:gridCol w:w="716"/>
       </w:tblGrid>
       <w:tr>
         <w:trPr>
@@ -445,7 +445,7 @@
         </w:tc>
         <w:tc>
           <w:tcPr>
-            <w:tcW w:w="810" w:type="dxa"/>
+            <w:tcW w:w="630" w:type="dxa"/>
             <w:noWrap/>
             <w:hideMark/>
           </w:tcPr>
@@ -466,19 +466,10 @@
                 <w:sz w:val="20"/>
                 <w:szCs w:val="20"/>
               </w:rPr>
-              <w:t xml:space="preserve">All </w:t>
-            </w:r>
-            <w:proofErr w:type="spellStart"/>
-            <w:r>
-              <w:rPr>
-                <w:rFonts w:ascii="Times" w:hAnsi="Times" w:cstheme="majorHAnsi"/>
-                <w:color w:val="000000"/>
-                <w:sz w:val="20"/>
-                <w:szCs w:val="20"/>
-              </w:rPr>
-              <w:t>Yrs</w:t>
-            </w:r>
-            <w:proofErr w:type="spellEnd"/>
+              <w:t>All</w:t>
+            </w:r>
+            <w:bookmarkStart w:id="0" w:name="_GoBack"/>
+            <w:bookmarkEnd w:id="0"/>
           </w:p>
         </w:tc>
       </w:tr>
@@ -834,7 +825,7 @@
         </w:tc>
         <w:tc>
           <w:tcPr>
-            <w:tcW w:w="810" w:type="dxa"/>
+            <w:tcW w:w="630" w:type="dxa"/>
             <w:noWrap/>
             <w:vAlign w:val="bottom"/>
             <w:hideMark/>
@@ -1236,7 +1227,7 @@
         </w:tc>
         <w:tc>
           <w:tcPr>
-            <w:tcW w:w="810" w:type="dxa"/>
+            <w:tcW w:w="630" w:type="dxa"/>
             <w:noWrap/>
             <w:vAlign w:val="bottom"/>
             <w:hideMark/>
@@ -1627,7 +1618,7 @@
         </w:tc>
         <w:tc>
           <w:tcPr>
-            <w:tcW w:w="810" w:type="dxa"/>
+            <w:tcW w:w="630" w:type="dxa"/>
             <w:noWrap/>
             <w:vAlign w:val="bottom"/>
             <w:hideMark/>
@@ -1662,8 +1653,6 @@
           <w:rFonts w:ascii="Times" w:hAnsi="Times"/>
         </w:rPr>
       </w:pPr>
-      <w:bookmarkStart w:id="0" w:name="_GoBack"/>
-      <w:bookmarkEnd w:id="0"/>
     </w:p>
     <w:sectPr>
       <w:pgSz w:w="12240" w:h="15840"/>

</xml_diff>